<commit_message>
Alteração no CSU04 retirando pesquisa avançada Inclusão do diagrama de classe UML do CSU04
</commit_message>
<xml_diff>
--- a/Documentacao/CSU04-Pesquisar por eventos.docx
+++ b/Documentacao/CSU04-Pesquisar por eventos.docx
@@ -394,21 +394,7 @@
               <w:rPr>
                 <w:sz w:val="28"/>
               </w:rPr>
-              <w:t xml:space="preserve">com campo inserção de palavra chave para pesquisa e </w:t>
-            </w:r>
-            <w:proofErr w:type="spellStart"/>
-            <w:r>
-              <w:rPr>
-                <w:sz w:val="28"/>
-              </w:rPr>
-              <w:t>checkboxs</w:t>
-            </w:r>
-            <w:proofErr w:type="spellEnd"/>
-            <w:r>
-              <w:rPr>
-                <w:sz w:val="28"/>
-              </w:rPr>
-              <w:t xml:space="preserve"> para filtrá-las.</w:t>
+              <w:t>com campo inserção de palavra chave para pesquisa.</w:t>
             </w:r>
           </w:p>
           <w:p>

</xml_diff>